<commit_message>
Add JSP and JAVA files for Customer Order
</commit_message>
<xml_diff>
--- a/Description/MES - 전체 프로세스.docx
+++ b/Description/MES - 전체 프로세스.docx
@@ -1757,7 +1757,7 @@
           <w:sz w:val="16"/>
           <w:szCs w:val="16"/>
         </w:rPr>
-        <w:t>창</w:t>
+        <w:t>창고</w:t>
       </w:r>
       <w:r>
         <w:rPr>
@@ -1773,7 +1773,7 @@
           <w:sz w:val="16"/>
           <w:szCs w:val="16"/>
         </w:rPr>
-        <w:t>고와</w:t>
+        <w:t>와</w:t>
       </w:r>
       <w:r>
         <w:rPr>
@@ -8403,6 +8403,7 @@
         <w:spacing w:after="0"/>
         <w:rPr>
           <w:rFonts w:cstheme="minorHAnsi"/>
+          <w:color w:val="FF0000"/>
           <w:sz w:val="16"/>
           <w:szCs w:val="16"/>
         </w:rPr>
@@ -8410,6 +8411,7 @@
       <w:r>
         <w:rPr>
           <w:rFonts w:cstheme="minorHAnsi"/>
+          <w:color w:val="FF0000"/>
           <w:sz w:val="16"/>
           <w:szCs w:val="16"/>
         </w:rPr>
@@ -8418,6 +8420,7 @@
       <w:r>
         <w:rPr>
           <w:rFonts w:cstheme="minorHAnsi"/>
+          <w:color w:val="FF0000"/>
           <w:sz w:val="16"/>
           <w:szCs w:val="16"/>
         </w:rPr>
@@ -8426,14 +8429,16 @@
       <w:r>
         <w:rPr>
           <w:rFonts w:cstheme="minorHAnsi"/>
-          <w:sz w:val="16"/>
-          <w:szCs w:val="16"/>
-        </w:rPr>
-        <w:t xml:space="preserve"> </w:t>
-      </w:r>
-      <w:r>
-        <w:rPr>
-          <w:rFonts w:cstheme="minorHAnsi"/>
+          <w:color w:val="FF0000"/>
+          <w:sz w:val="16"/>
+          <w:szCs w:val="16"/>
+        </w:rPr>
+        <w:t xml:space="preserve"> </w:t>
+      </w:r>
+      <w:r>
+        <w:rPr>
+          <w:rFonts w:cstheme="minorHAnsi"/>
+          <w:color w:val="FF0000"/>
           <w:sz w:val="16"/>
           <w:szCs w:val="16"/>
         </w:rPr>
@@ -8442,14 +8447,16 @@
       <w:r>
         <w:rPr>
           <w:rFonts w:cstheme="minorHAnsi"/>
-          <w:sz w:val="16"/>
-          <w:szCs w:val="16"/>
-        </w:rPr>
-        <w:t xml:space="preserve"> </w:t>
-      </w:r>
-      <w:r>
-        <w:rPr>
-          <w:rFonts w:cstheme="minorHAnsi"/>
+          <w:color w:val="FF0000"/>
+          <w:sz w:val="16"/>
+          <w:szCs w:val="16"/>
+        </w:rPr>
+        <w:t xml:space="preserve"> </w:t>
+      </w:r>
+      <w:r>
+        <w:rPr>
+          <w:rFonts w:cstheme="minorHAnsi"/>
+          <w:color w:val="FF0000"/>
           <w:sz w:val="16"/>
           <w:szCs w:val="16"/>
         </w:rPr>
@@ -8458,14 +8465,16 @@
       <w:r>
         <w:rPr>
           <w:rFonts w:cstheme="minorHAnsi"/>
-          <w:sz w:val="16"/>
-          <w:szCs w:val="16"/>
-        </w:rPr>
-        <w:t xml:space="preserve"> </w:t>
-      </w:r>
-      <w:r>
-        <w:rPr>
-          <w:rFonts w:cstheme="minorHAnsi"/>
+          <w:color w:val="FF0000"/>
+          <w:sz w:val="16"/>
+          <w:szCs w:val="16"/>
+        </w:rPr>
+        <w:t xml:space="preserve"> </w:t>
+      </w:r>
+      <w:r>
+        <w:rPr>
+          <w:rFonts w:cstheme="minorHAnsi"/>
+          <w:color w:val="FF0000"/>
           <w:sz w:val="16"/>
           <w:szCs w:val="16"/>
         </w:rPr>
@@ -8474,14 +8483,16 @@
       <w:r>
         <w:rPr>
           <w:rFonts w:cstheme="minorHAnsi"/>
-          <w:sz w:val="16"/>
-          <w:szCs w:val="16"/>
-        </w:rPr>
-        <w:t xml:space="preserve"> </w:t>
-      </w:r>
-      <w:r>
-        <w:rPr>
-          <w:rFonts w:cstheme="minorHAnsi"/>
+          <w:color w:val="FF0000"/>
+          <w:sz w:val="16"/>
+          <w:szCs w:val="16"/>
+        </w:rPr>
+        <w:t xml:space="preserve"> </w:t>
+      </w:r>
+      <w:r>
+        <w:rPr>
+          <w:rFonts w:cstheme="minorHAnsi"/>
+          <w:color w:val="FF0000"/>
           <w:sz w:val="16"/>
           <w:szCs w:val="16"/>
         </w:rPr>
@@ -8490,14 +8501,16 @@
       <w:r>
         <w:rPr>
           <w:rFonts w:cstheme="minorHAnsi"/>
-          <w:sz w:val="16"/>
-          <w:szCs w:val="16"/>
-        </w:rPr>
-        <w:t xml:space="preserve"> </w:t>
-      </w:r>
-      <w:r>
-        <w:rPr>
-          <w:rFonts w:cstheme="minorHAnsi"/>
+          <w:color w:val="FF0000"/>
+          <w:sz w:val="16"/>
+          <w:szCs w:val="16"/>
+        </w:rPr>
+        <w:t xml:space="preserve"> </w:t>
+      </w:r>
+      <w:r>
+        <w:rPr>
+          <w:rFonts w:cstheme="minorHAnsi"/>
+          <w:color w:val="FF0000"/>
           <w:sz w:val="16"/>
           <w:szCs w:val="16"/>
         </w:rPr>
@@ -8506,14 +8519,16 @@
       <w:r>
         <w:rPr>
           <w:rFonts w:cstheme="minorHAnsi"/>
-          <w:sz w:val="16"/>
-          <w:szCs w:val="16"/>
-        </w:rPr>
-        <w:t xml:space="preserve"> </w:t>
-      </w:r>
-      <w:r>
-        <w:rPr>
-          <w:rFonts w:cstheme="minorHAnsi"/>
+          <w:color w:val="FF0000"/>
+          <w:sz w:val="16"/>
+          <w:szCs w:val="16"/>
+        </w:rPr>
+        <w:t xml:space="preserve"> </w:t>
+      </w:r>
+      <w:r>
+        <w:rPr>
+          <w:rFonts w:cstheme="minorHAnsi"/>
+          <w:color w:val="FF0000"/>
           <w:sz w:val="16"/>
           <w:szCs w:val="16"/>
         </w:rPr>
@@ -8522,14 +8537,16 @@
       <w:r>
         <w:rPr>
           <w:rFonts w:cstheme="minorHAnsi"/>
-          <w:sz w:val="16"/>
-          <w:szCs w:val="16"/>
-        </w:rPr>
-        <w:t xml:space="preserve"> </w:t>
-      </w:r>
-      <w:r>
-        <w:rPr>
-          <w:rFonts w:cstheme="minorHAnsi"/>
+          <w:color w:val="FF0000"/>
+          <w:sz w:val="16"/>
+          <w:szCs w:val="16"/>
+        </w:rPr>
+        <w:t xml:space="preserve"> </w:t>
+      </w:r>
+      <w:r>
+        <w:rPr>
+          <w:rFonts w:cstheme="minorHAnsi"/>
+          <w:color w:val="FF0000"/>
           <w:sz w:val="16"/>
           <w:szCs w:val="16"/>
         </w:rPr>

</xml_diff>